<commit_message>
Added SW system overview
</commit_message>
<xml_diff>
--- a/Others/2019_02_08_Picure_aitor_kart.docx
+++ b/Others/2019_02_08_Picure_aitor_kart.docx
@@ -3,22 +3,53 @@
 <w:document xmlns:wpc="http://schemas.microsoft.com/office/word/2010/wordprocessingCanvas" xmlns:cx="http://schemas.microsoft.com/office/drawing/2014/chartex" xmlns:mc="http://schemas.openxmlformats.org/markup-compatibility/2006" xmlns:o="urn:schemas-microsoft-com:office:office" xmlns:r="http://schemas.openxmlformats.org/officeDocument/2006/relationships" xmlns:m="http://schemas.openxmlformats.org/officeDocument/2006/math" xmlns:v="urn:schemas-microsoft-com:vml" xmlns:wp14="http://schemas.microsoft.com/office/word/2010/wordprocessingDrawing" xmlns:wp="http://schemas.openxmlformats.org/drawingml/2006/wordprocessingDrawing" xmlns:w10="urn:schemas-microsoft-com:office:word" xmlns:w="http://schemas.openxmlformats.org/wordprocessingml/2006/main" xmlns:w14="http://schemas.microsoft.com/office/word/2010/wordml" xmlns:w15="http://schemas.microsoft.com/office/word/2012/wordml" xmlns:w16se="http://schemas.microsoft.com/office/word/2015/wordml/symex" xmlns:wpg="http://schemas.microsoft.com/office/word/2010/wordprocessingGroup" xmlns:wpi="http://schemas.microsoft.com/office/word/2010/wordprocessingInk" xmlns:wne="http://schemas.microsoft.com/office/word/2006/wordml" xmlns:wps="http://schemas.microsoft.com/office/word/2010/wordprocessingShape" mc:Ignorable="w14 w15 w16se wp14">
   <w:body>
     <w:p>
-      <w:bookmarkStart w:id="0" w:name="_GoBack"/>
-      <w:r>
+      <w:pPr>
+        <w:pStyle w:val="Ttulo1"/>
+        <w:jc w:val="center"/>
+        <w:rPr>
+          <w:sz w:val="96"/>
+        </w:rPr>
+      </w:pPr>
+      <w:r>
+        <w:rPr>
+          <w:sz w:val="48"/>
+        </w:rPr>
+        <w:t xml:space="preserve">Electric </w:t>
+      </w:r>
+      <w:proofErr w:type="spellStart"/>
+      <w:r>
+        <w:rPr>
+          <w:sz w:val="48"/>
+        </w:rPr>
+        <w:t>Go</w:t>
+      </w:r>
+      <w:proofErr w:type="spellEnd"/>
+      <w:r>
+        <w:rPr>
+          <w:sz w:val="48"/>
+        </w:rPr>
+        <w:t>-kart</w:t>
+      </w:r>
+      <w:r>
+        <w:rPr>
+          <w:sz w:val="48"/>
+        </w:rPr>
+        <w:t xml:space="preserve"> </w:t>
+      </w:r>
+    </w:p>
+    <w:p/>
+    <w:p>
+      <w:r>
+        <w:rPr>
+          <w:noProof/>
+          <w:lang w:eastAsia="es-ES"/>
+        </w:rPr>
         <mc:AlternateContent>
           <mc:Choice Requires="wpg">
             <w:drawing>
-              <wp:anchor distT="0" distB="0" distL="114300" distR="114300" simplePos="0" relativeHeight="251659264" behindDoc="0" locked="0" layoutInCell="1" allowOverlap="1" wp14:anchorId="47857D38" wp14:editId="67219AD1">
-                <wp:simplePos x="0" y="0"/>
-                <wp:positionH relativeFrom="column">
-                  <wp:posOffset>-558800</wp:posOffset>
-                </wp:positionH>
-                <wp:positionV relativeFrom="paragraph">
-                  <wp:posOffset>-127000</wp:posOffset>
-                </wp:positionV>
-                <wp:extent cx="6400800" cy="4572000"/>
-                <wp:effectExtent l="0" t="0" r="0" b="0"/>
-                <wp:wrapNone/>
+              <wp:inline distT="0" distB="0" distL="0" distR="0">
+                <wp:extent cx="5080000" cy="3562350"/>
+                <wp:effectExtent l="0" t="0" r="6350" b="0"/>
                 <wp:docPr id="13" name="Grupo 12"/>
                 <wp:cNvGraphicFramePr/>
                 <a:graphic xmlns:a="http://schemas.openxmlformats.org/drawingml/2006/main">
@@ -28,7 +59,7 @@
                       <wpg:grpSpPr>
                         <a:xfrm>
                           <a:off x="0" y="0"/>
-                          <a:ext cx="6400800" cy="4572000"/>
+                          <a:ext cx="5080000" cy="3562350"/>
                           <a:chOff x="0" y="0"/>
                           <a:chExt cx="8940800" cy="5029200"/>
                         </a:xfrm>
@@ -111,18 +142,12 @@
                     </wpg:wgp>
                   </a:graphicData>
                 </a:graphic>
-                <wp14:sizeRelH relativeFrom="margin">
-                  <wp14:pctWidth>0</wp14:pctWidth>
-                </wp14:sizeRelH>
-                <wp14:sizeRelV relativeFrom="margin">
-                  <wp14:pctHeight>0</wp14:pctHeight>
-                </wp14:sizeRelV>
-              </wp:anchor>
+              </wp:inline>
             </w:drawing>
           </mc:Choice>
           <mc:Fallback>
             <w:pict>
-              <v:group w14:anchorId="0D651D01" id="Grupo 12" o:spid="_x0000_s1026" style="position:absolute;margin-left:-44pt;margin-top:-10pt;width:7in;height:5in;z-index:251659264;mso-width-relative:margin;mso-height-relative:margin" coordsize="89408,50292" o:gfxdata="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">
+              <v:group w14:anchorId="051E163A" id="Grupo 12" o:spid="_x0000_s1026" style="width:400pt;height:280.5pt;mso-position-horizontal-relative:char;mso-position-vertical-relative:line" coordsize="89408,50292" o:gfxdata="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">
                 <v:shapetype id="_x0000_t75" coordsize="21600,21600" o:spt="75" o:preferrelative="t" path="m@4@5l@4@11@9@11@9@5xe" filled="f" stroked="f">
                   <v:stroke joinstyle="miter"/>
                   <v:formulas>
@@ -149,12 +174,323 @@
                   <v:imagedata r:id="rId8" o:title=""/>
                   <v:path arrowok="t"/>
                 </v:shape>
+                <w10:anchorlock/>
               </v:group>
             </w:pict>
           </mc:Fallback>
         </mc:AlternateContent>
       </w:r>
+    </w:p>
+    <w:p/>
+    <w:p>
+      <w:pPr>
+        <w:jc w:val="center"/>
+        <w:rPr>
+          <w:b/>
+          <w:sz w:val="36"/>
+          <w:u w:val="single"/>
+        </w:rPr>
+      </w:pPr>
+      <w:r>
+        <w:rPr>
+          <w:b/>
+          <w:sz w:val="36"/>
+          <w:u w:val="single"/>
+        </w:rPr>
+        <w:t>PED-841</w:t>
+      </w:r>
+    </w:p>
+    <w:p>
+      <w:pPr>
+        <w:jc w:val="center"/>
+        <w:rPr>
+          <w:b/>
+          <w:sz w:val="24"/>
+        </w:rPr>
+      </w:pPr>
+      <w:proofErr w:type="spellStart"/>
+      <w:r>
+        <w:rPr>
+          <w:b/>
+          <w:sz w:val="24"/>
+        </w:rPr>
+        <w:t>Mihai</w:t>
+      </w:r>
+      <w:proofErr w:type="spellEnd"/>
+      <w:r>
+        <w:rPr>
+          <w:b/>
+          <w:sz w:val="24"/>
+        </w:rPr>
+        <w:t xml:space="preserve"> </w:t>
+      </w:r>
+      <w:proofErr w:type="spellStart"/>
+      <w:r>
+        <w:rPr>
+          <w:b/>
+          <w:sz w:val="24"/>
+        </w:rPr>
+        <w:t>Rusu</w:t>
+      </w:r>
+      <w:proofErr w:type="spellEnd"/>
+      <w:r>
+        <w:rPr>
+          <w:b/>
+          <w:sz w:val="24"/>
+        </w:rPr>
+        <w:t xml:space="preserve"> </w:t>
+      </w:r>
+      <w:r>
+        <w:rPr>
+          <w:b/>
+          <w:sz w:val="24"/>
+        </w:rPr>
+        <w:tab/>
+      </w:r>
+    </w:p>
+    <w:p>
+      <w:pPr>
+        <w:jc w:val="center"/>
+        <w:rPr>
+          <w:b/>
+          <w:sz w:val="24"/>
+        </w:rPr>
+      </w:pPr>
+      <w:r>
+        <w:rPr>
+          <w:i/>
+          <w:sz w:val="24"/>
+        </w:rPr>
+        <w:t>mrusu18@student.aau.dk</w:t>
+      </w:r>
+    </w:p>
+    <w:p>
+      <w:pPr>
+        <w:jc w:val="center"/>
+        <w:rPr>
+          <w:b/>
+          <w:sz w:val="24"/>
+        </w:rPr>
+      </w:pPr>
+      <w:r>
+        <w:rPr>
+          <w:b/>
+          <w:sz w:val="24"/>
+        </w:rPr>
+        <w:t xml:space="preserve">Estefanía Ruiz </w:t>
+      </w:r>
+    </w:p>
+    <w:p>
+      <w:pPr>
+        <w:jc w:val="center"/>
+        <w:rPr>
+          <w:i/>
+          <w:sz w:val="24"/>
+        </w:rPr>
+      </w:pPr>
+      <w:r>
+        <w:rPr>
+          <w:i/>
+          <w:sz w:val="24"/>
+        </w:rPr>
+        <w:t>eruiza18@student.aau.dk</w:t>
+      </w:r>
+      <w:bookmarkStart w:id="0" w:name="_GoBack"/>
       <w:bookmarkEnd w:id="0"/>
+    </w:p>
+    <w:p>
+      <w:pPr>
+        <w:jc w:val="center"/>
+        <w:rPr>
+          <w:b/>
+          <w:sz w:val="24"/>
+        </w:rPr>
+      </w:pPr>
+      <w:proofErr w:type="spellStart"/>
+      <w:r>
+        <w:rPr>
+          <w:b/>
+          <w:sz w:val="24"/>
+        </w:rPr>
+        <w:t>Faheem</w:t>
+      </w:r>
+      <w:proofErr w:type="spellEnd"/>
+      <w:r>
+        <w:rPr>
+          <w:b/>
+          <w:sz w:val="24"/>
+        </w:rPr>
+        <w:t xml:space="preserve"> Ahmad </w:t>
+      </w:r>
+    </w:p>
+    <w:p>
+      <w:pPr>
+        <w:jc w:val="center"/>
+        <w:rPr>
+          <w:i/>
+          <w:sz w:val="24"/>
+        </w:rPr>
+      </w:pPr>
+      <w:r>
+        <w:rPr>
+          <w:i/>
+          <w:sz w:val="24"/>
+        </w:rPr>
+        <w:t>fahmad18@student.aau.dk</w:t>
+      </w:r>
+    </w:p>
+    <w:p>
+      <w:pPr>
+        <w:jc w:val="center"/>
+        <w:rPr>
+          <w:b/>
+          <w:sz w:val="24"/>
+        </w:rPr>
+      </w:pPr>
+      <w:proofErr w:type="spellStart"/>
+      <w:r>
+        <w:rPr>
+          <w:b/>
+          <w:sz w:val="24"/>
+        </w:rPr>
+        <w:t>Nicolai</w:t>
+      </w:r>
+      <w:proofErr w:type="spellEnd"/>
+      <w:r>
+        <w:rPr>
+          <w:b/>
+          <w:sz w:val="24"/>
+        </w:rPr>
+        <w:t xml:space="preserve"> </w:t>
+      </w:r>
+      <w:proofErr w:type="spellStart"/>
+      <w:r>
+        <w:rPr>
+          <w:b/>
+          <w:sz w:val="24"/>
+        </w:rPr>
+        <w:t>Haugaard</w:t>
+      </w:r>
+      <w:proofErr w:type="spellEnd"/>
+      <w:r>
+        <w:rPr>
+          <w:b/>
+          <w:sz w:val="24"/>
+        </w:rPr>
+        <w:t xml:space="preserve"> </w:t>
+      </w:r>
+      <w:proofErr w:type="spellStart"/>
+      <w:r>
+        <w:rPr>
+          <w:b/>
+          <w:sz w:val="24"/>
+        </w:rPr>
+        <w:t>Fransen</w:t>
+      </w:r>
+      <w:proofErr w:type="spellEnd"/>
+      <w:r>
+        <w:rPr>
+          <w:b/>
+          <w:sz w:val="24"/>
+        </w:rPr>
+        <w:t xml:space="preserve"> </w:t>
+      </w:r>
+    </w:p>
+    <w:p>
+      <w:pPr>
+        <w:jc w:val="center"/>
+        <w:rPr>
+          <w:i/>
+          <w:sz w:val="24"/>
+        </w:rPr>
+      </w:pPr>
+      <w:r>
+        <w:rPr>
+          <w:i/>
+          <w:sz w:val="24"/>
+        </w:rPr>
+        <w:t>nfrans18@student.aau.dk</w:t>
+      </w:r>
+    </w:p>
+    <w:p>
+      <w:pPr>
+        <w:jc w:val="center"/>
+        <w:rPr>
+          <w:b/>
+          <w:sz w:val="24"/>
+        </w:rPr>
+      </w:pPr>
+      <w:r>
+        <w:rPr>
+          <w:b/>
+          <w:sz w:val="24"/>
+        </w:rPr>
+        <w:t xml:space="preserve">Aitor </w:t>
+      </w:r>
+      <w:proofErr w:type="spellStart"/>
+      <w:r>
+        <w:rPr>
+          <w:b/>
+          <w:sz w:val="24"/>
+        </w:rPr>
+        <w:t>Teran</w:t>
+      </w:r>
+      <w:proofErr w:type="spellEnd"/>
+      <w:r>
+        <w:rPr>
+          <w:b/>
+          <w:sz w:val="24"/>
+        </w:rPr>
+        <w:t xml:space="preserve"> </w:t>
+      </w:r>
+    </w:p>
+    <w:p>
+      <w:pPr>
+        <w:jc w:val="center"/>
+        <w:rPr>
+          <w:i/>
+          <w:sz w:val="24"/>
+        </w:rPr>
+      </w:pPr>
+      <w:r>
+        <w:rPr>
+          <w:i/>
+          <w:sz w:val="24"/>
+        </w:rPr>
+        <w:t>ateran18@student.aau.dk</w:t>
+      </w:r>
+    </w:p>
+    <w:p>
+      <w:pPr>
+        <w:jc w:val="center"/>
+        <w:rPr>
+          <w:b/>
+          <w:sz w:val="24"/>
+        </w:rPr>
+      </w:pPr>
+      <w:r>
+        <w:rPr>
+          <w:b/>
+          <w:sz w:val="24"/>
+        </w:rPr>
+        <w:t xml:space="preserve">Nicolás Murguizur </w:t>
+      </w:r>
+    </w:p>
+    <w:p>
+      <w:pPr>
+        <w:jc w:val="center"/>
+        <w:rPr>
+          <w:i/>
+          <w:sz w:val="24"/>
+        </w:rPr>
+      </w:pPr>
+      <w:r>
+        <w:rPr>
+          <w:i/>
+          <w:sz w:val="24"/>
+        </w:rPr>
+        <w:t>nmurgu18@student.aau.dk</w:t>
+      </w:r>
     </w:p>
     <w:sectPr>
       <w:pgSz w:w="11906" w:h="16838"/>
@@ -560,9 +896,31 @@
     <w:name w:val="Normal"/>
     <w:qFormat/>
   </w:style>
+  <w:style w:type="paragraph" w:styleId="Ttulo1">
+    <w:name w:val="heading 1"/>
+    <w:basedOn w:val="Normal"/>
+    <w:next w:val="Normal"/>
+    <w:link w:val="Ttulo1Car"/>
+    <w:uiPriority w:val="9"/>
+    <w:qFormat/>
+    <w:rsid w:val="00C85C29"/>
+    <w:pPr>
+      <w:keepNext/>
+      <w:keepLines/>
+      <w:spacing w:before="240" w:after="0"/>
+      <w:outlineLvl w:val="0"/>
+    </w:pPr>
+    <w:rPr>
+      <w:rFonts w:asciiTheme="majorHAnsi" w:eastAsiaTheme="majorEastAsia" w:hAnsiTheme="majorHAnsi" w:cstheme="majorBidi"/>
+      <w:color w:val="2E74B5" w:themeColor="accent1" w:themeShade="BF"/>
+      <w:sz w:val="32"/>
+      <w:szCs w:val="32"/>
+    </w:rPr>
+  </w:style>
   <w:style w:type="character" w:default="1" w:styleId="Fuentedeprrafopredeter">
     <w:name w:val="Default Paragraph Font"/>
     <w:uiPriority w:val="1"/>
+    <w:semiHidden/>
     <w:unhideWhenUsed/>
   </w:style>
   <w:style w:type="table" w:default="1" w:styleId="Tablanormal">
@@ -614,6 +972,19 @@
       <w:rFonts w:ascii="Segoe UI" w:hAnsi="Segoe UI" w:cs="Segoe UI"/>
       <w:sz w:val="18"/>
       <w:szCs w:val="18"/>
+    </w:rPr>
+  </w:style>
+  <w:style w:type="character" w:customStyle="1" w:styleId="Ttulo1Car">
+    <w:name w:val="Título 1 Car"/>
+    <w:basedOn w:val="Fuentedeprrafopredeter"/>
+    <w:link w:val="Ttulo1"/>
+    <w:uiPriority w:val="9"/>
+    <w:rsid w:val="00C85C29"/>
+    <w:rPr>
+      <w:rFonts w:asciiTheme="majorHAnsi" w:eastAsiaTheme="majorEastAsia" w:hAnsiTheme="majorHAnsi" w:cstheme="majorBidi"/>
+      <w:color w:val="2E74B5" w:themeColor="accent1" w:themeShade="BF"/>
+      <w:sz w:val="32"/>
+      <w:szCs w:val="32"/>
     </w:rPr>
   </w:style>
 </w:styles>

</xml_diff>